<commit_message>
Start på programmering med mobil telefon.
Starter programmering med telefonen.
</commit_message>
<xml_diff>
--- a/Josva - Fysik og Programmering eksamens projekt.docx
+++ b/Josva - Fysik og Programmering eksamens projekt.docx
@@ -628,15 +628,7 @@
       </w:pPr>
       <w:bookmarkStart w:id="2" w:name="_Toc191892340"/>
       <w:r>
-        <w:t xml:space="preserve">Krav </w:t>
-      </w:r>
-      <w:proofErr w:type="spellStart"/>
-      <w:r>
-        <w:t>Spec</w:t>
-      </w:r>
-      <w:proofErr w:type="spellEnd"/>
-      <w:r>
-        <w:t>.</w:t>
+        <w:t>Krav Spec.</w:t>
       </w:r>
       <w:bookmarkEnd w:id="2"/>
       <w:r>
@@ -662,13 +654,8 @@
       <w:r>
         <w:t>telefonens sensorer (</w:t>
       </w:r>
-      <w:proofErr w:type="spellStart"/>
-      <w:r>
-        <w:t>accelerometer</w:t>
-      </w:r>
-      <w:proofErr w:type="spellEnd"/>
-      <w:r>
-        <w:t>, gyros</w:t>
+      <w:r>
+        <w:t>accelerometer, gyros</w:t>
       </w:r>
       <w:r>
         <w:t>kop</w:t>
@@ -790,13 +777,8 @@
       <w:pPr>
         <w:pStyle w:val="Heading1"/>
       </w:pPr>
-      <w:proofErr w:type="spellStart"/>
-      <w:r>
-        <w:t>Pseudo</w:t>
-      </w:r>
-      <w:proofErr w:type="spellEnd"/>
-      <w:r>
-        <w:t xml:space="preserve"> kode</w:t>
+      <w:r>
+        <w:t>Pseudo kode</w:t>
       </w:r>
     </w:p>
     <w:p>
@@ -910,13 +892,8 @@
                 <w:numId w:val="7"/>
               </w:numPr>
             </w:pPr>
-            <w:proofErr w:type="spellStart"/>
-            <w:r>
-              <w:t>justerEgenskaber</w:t>
-            </w:r>
-            <w:proofErr w:type="spellEnd"/>
-            <w:r>
-              <w:t>()</w:t>
+            <w:r>
+              <w:t>justerEgenskaber()</w:t>
             </w:r>
           </w:p>
         </w:tc>
@@ -924,15 +901,7 @@
     </w:tbl>
     <w:p>
       <w:r>
-        <w:t xml:space="preserve">Klasse for UI/brugeroverfladen, hvor der er nogle </w:t>
-      </w:r>
-      <w:proofErr w:type="spellStart"/>
-      <w:r>
-        <w:t>sliders-</w:t>
-      </w:r>
-      <w:proofErr w:type="spellEnd"/>
-      <w:r>
-        <w:t xml:space="preserve"> og knapper til at skifte partiklernes egenskaber.</w:t>
+        <w:t>Klasse for UI/brugeroverfladen, hvor der er nogle sliders- og knapper til at skifte partiklernes egenskaber.</w:t>
       </w:r>
     </w:p>
     <w:tbl>
@@ -1034,13 +1003,8 @@
                 <w:numId w:val="7"/>
               </w:numPr>
             </w:pPr>
-            <w:proofErr w:type="spellStart"/>
-            <w:r>
-              <w:t>simulerBevægelse</w:t>
-            </w:r>
-            <w:proofErr w:type="spellEnd"/>
-            <w:r>
-              <w:t>()</w:t>
+            <w:r>
+              <w:t>simulerBevægelse()</w:t>
             </w:r>
           </w:p>
         </w:tc>
@@ -1250,15 +1214,93 @@
           <w:numId w:val="6"/>
         </w:numPr>
       </w:pPr>
-      <w:proofErr w:type="spellStart"/>
-      <w:r>
-        <w:t>justerEgenskaber</w:t>
-      </w:r>
-      <w:proofErr w:type="spellEnd"/>
-      <w:r>
-        <w:t>()</w:t>
-      </w:r>
-    </w:p>
+      <w:r>
+        <w:t>justerEgenskaber()</w:t>
+      </w:r>
+    </w:p>
+    <w:tbl>
+      <w:tblPr>
+        <w:tblStyle w:val="TableGrid"/>
+        <w:tblW w:w="0" w:type="auto"/>
+        <w:tblLook w:val="04A0" w:firstRow="1" w:lastRow="0" w:firstColumn="1" w:lastColumn="0" w:noHBand="0" w:noVBand="1"/>
+      </w:tblPr>
+      <w:tblGrid>
+        <w:gridCol w:w="9016"/>
+      </w:tblGrid>
+      <w:tr>
+        <w:tc>
+          <w:tcPr>
+            <w:tcW w:w="9016" w:type="dxa"/>
+          </w:tcPr>
+          <w:p>
+            <w:r>
+              <w:t>Klasse: UI (brugeroverfladen)</w:t>
+            </w:r>
+          </w:p>
+        </w:tc>
+      </w:tr>
+      <w:tr>
+        <w:tc>
+          <w:tcPr>
+            <w:tcW w:w="9016" w:type="dxa"/>
+          </w:tcPr>
+          <w:p>
+            <w:r>
+              <w:t>Attributter:</w:t>
+            </w:r>
+          </w:p>
+          <w:p>
+            <w:pPr>
+              <w:pStyle w:val="ListParagraph"/>
+              <w:numPr>
+                <w:ilvl w:val="0"/>
+                <w:numId w:val="6"/>
+              </w:numPr>
+            </w:pPr>
+            <w:r>
+              <w:t>Sliders</w:t>
+            </w:r>
+          </w:p>
+          <w:p>
+            <w:pPr>
+              <w:pStyle w:val="ListParagraph"/>
+              <w:numPr>
+                <w:ilvl w:val="0"/>
+                <w:numId w:val="6"/>
+              </w:numPr>
+            </w:pPr>
+            <w:r>
+              <w:t>Buttons</w:t>
+            </w:r>
+          </w:p>
+        </w:tc>
+      </w:tr>
+      <w:tr>
+        <w:tc>
+          <w:tcPr>
+            <w:tcW w:w="9016" w:type="dxa"/>
+          </w:tcPr>
+          <w:p>
+            <w:r>
+              <w:t>Metoder:</w:t>
+            </w:r>
+          </w:p>
+          <w:p>
+            <w:pPr>
+              <w:pStyle w:val="ListParagraph"/>
+              <w:numPr>
+                <w:ilvl w:val="0"/>
+                <w:numId w:val="6"/>
+              </w:numPr>
+            </w:pPr>
+            <w:r>
+              <w:t>justerEgenskaber()</w:t>
+            </w:r>
+          </w:p>
+        </w:tc>
+      </w:tr>
+    </w:tbl>
+    <w:p/>
     <w:p>
       <w:pPr>
         <w:pStyle w:val="Heading1"/>
@@ -1274,7 +1316,7 @@
           <w:noProof/>
         </w:rPr>
         <w:drawing>
-          <wp:inline distT="0" distB="0" distL="0" distR="0" wp14:anchorId="02585D86" wp14:editId="77E26F55">
+          <wp:inline distT="0" distB="0" distL="0" distR="0" wp14:anchorId="02585D86" wp14:editId="38A54CB8">
             <wp:extent cx="6048375" cy="3936723"/>
             <wp:effectExtent l="0" t="0" r="0" b="6985"/>
             <wp:docPr id="162306235" name="Picture 1"/>
@@ -1328,15 +1370,7 @@
     </w:p>
     <w:p>
       <w:r>
-        <w:t>Her er en skitse af hvordan appen skal se ud. Til højre i den sorte del, vil simuleringen foregå. Og til venstre er der nogle sliders og knapper, der ændrer på hvordan simulationen virker. Der er en ”tyngdekraft” slider, men der kunne også være en ”viskositet” eller ”vindmodstand” der også kunne skifte hvordan simulationen fungerer. Så er der knapperne. De her kunne virke som en slags ”</w:t>
-      </w:r>
-      <w:proofErr w:type="spellStart"/>
-      <w:r>
-        <w:t>preset</w:t>
-      </w:r>
-      <w:proofErr w:type="spellEnd"/>
-      <w:r>
-        <w:t xml:space="preserve">” der sætter tyngdekraften og de andre sliders så de passer til den planet man trykker på. </w:t>
+        <w:t xml:space="preserve">Her er en skitse af hvordan appen skal se ud. Til højre i den sorte del, vil simuleringen foregå. Og til venstre er der nogle sliders og knapper, der ændrer på hvordan simulationen virker. Der er en ”tyngdekraft” slider, men der kunne også være en ”viskositet” eller ”vindmodstand” der også kunne skifte hvordan simulationen fungerer. Så er der knapperne. De her kunne virke som en slags ”preset” der sætter tyngdekraften og de andre sliders så de passer til den planet man trykker på. </w:t>
       </w:r>
     </w:p>
     <w:sectPr>
@@ -3460,23 +3494,6 @@
 </file>
 
 <file path=customXml/item1.xml><?xml version="1.0" encoding="utf-8"?>
-<?mso-contentType ?>
-<FormTemplates xmlns="http://schemas.microsoft.com/sharepoint/v3/contenttype/forms">
-  <Display>DocumentLibraryForm</Display>
-  <Edit>DocumentLibraryForm</Edit>
-  <New>DocumentLibraryForm</New>
-</FormTemplates>
-</file>
-
-<file path=customXml/item2.xml><?xml version="1.0" encoding="utf-8"?>
-<p:properties xmlns:p="http://schemas.microsoft.com/office/2006/metadata/properties" xmlns:xsi="http://www.w3.org/2001/XMLSchema-instance" xmlns:pc="http://schemas.microsoft.com/office/infopath/2007/PartnerControls">
-  <documentManagement>
-    <_activity xmlns="fe393c43-be9a-49bc-8b00-0e84c06d9880" xsi:nil="true"/>
-  </documentManagement>
-</p:properties>
-</file>
-
-<file path=customXml/item3.xml><?xml version="1.0" encoding="utf-8"?>
 <ct:contentTypeSchema xmlns:ct="http://schemas.microsoft.com/office/2006/metadata/contentType" xmlns:ma="http://schemas.microsoft.com/office/2006/metadata/properties/metaAttributes" ct:_="" ma:_="" ma:contentTypeName="Dokument" ma:contentTypeID="0x010100140B3FE827E0354EBD4148D9A48523E0" ma:contentTypeVersion="18" ma:contentTypeDescription="Opret et nyt dokument." ma:contentTypeScope="" ma:versionID="d7e9054d43bf0be5e818bb51b0d9cdb1">
   <xsd:schema xmlns:xsd="http://www.w3.org/2001/XMLSchema" xmlns:xs="http://www.w3.org/2001/XMLSchema" xmlns:p="http://schemas.microsoft.com/office/2006/metadata/properties" xmlns:ns3="fe393c43-be9a-49bc-8b00-0e84c06d9880" xmlns:ns4="621aaa08-abe9-4215-b074-dba953f36f34" targetNamespace="http://schemas.microsoft.com/office/2006/metadata/properties" ma:root="true" ma:fieldsID="8437dd4083ef39419a3c9065ea3cf90f" ns3:_="" ns4:_="">
     <xsd:import namespace="fe393c43-be9a-49bc-8b00-0e84c06d9880"/>
@@ -3729,25 +3746,24 @@
 </ct:contentTypeSchema>
 </file>
 
-<file path=customXml/itemProps1.xml><?xml version="1.0" encoding="utf-8"?>
-<ds:datastoreItem xmlns:ds="http://schemas.openxmlformats.org/officeDocument/2006/customXml" ds:itemID="{D06574E4-0B4C-4D17-8F76-5F04AEE43C9F}">
-  <ds:schemaRefs>
-    <ds:schemaRef ds:uri="http://schemas.microsoft.com/sharepoint/v3/contenttype/forms"/>
-  </ds:schemaRefs>
-</ds:datastoreItem>
+<file path=customXml/item2.xml><?xml version="1.0" encoding="utf-8"?>
+<p:properties xmlns:p="http://schemas.microsoft.com/office/2006/metadata/properties" xmlns:xsi="http://www.w3.org/2001/XMLSchema-instance" xmlns:pc="http://schemas.microsoft.com/office/infopath/2007/PartnerControls">
+  <documentManagement>
+    <_activity xmlns="fe393c43-be9a-49bc-8b00-0e84c06d9880" xsi:nil="true"/>
+  </documentManagement>
+</p:properties>
 </file>
 
-<file path=customXml/itemProps2.xml><?xml version="1.0" encoding="utf-8"?>
-<ds:datastoreItem xmlns:ds="http://schemas.openxmlformats.org/officeDocument/2006/customXml" ds:itemID="{18106CB6-DED3-40A3-B717-0EAE12CA02CC}">
-  <ds:schemaRefs>
-    <ds:schemaRef ds:uri="http://schemas.microsoft.com/office/2006/metadata/properties"/>
-    <ds:schemaRef ds:uri="http://schemas.microsoft.com/office/infopath/2007/PartnerControls"/>
-    <ds:schemaRef ds:uri="fe393c43-be9a-49bc-8b00-0e84c06d9880"/>
-  </ds:schemaRefs>
-</ds:datastoreItem>
+<file path=customXml/item3.xml><?xml version="1.0" encoding="utf-8"?>
+<?mso-contentType ?>
+<FormTemplates xmlns="http://schemas.microsoft.com/sharepoint/v3/contenttype/forms">
+  <Display>DocumentLibraryForm</Display>
+  <Edit>DocumentLibraryForm</Edit>
+  <New>DocumentLibraryForm</New>
+</FormTemplates>
 </file>
 
-<file path=customXml/itemProps3.xml><?xml version="1.0" encoding="utf-8"?>
+<file path=customXml/itemProps1.xml><?xml version="1.0" encoding="utf-8"?>
 <ds:datastoreItem xmlns:ds="http://schemas.openxmlformats.org/officeDocument/2006/customXml" ds:itemID="{16A7F00D-D75E-4FCE-AAF5-1F1E48620047}">
   <ds:schemaRefs>
     <ds:schemaRef ds:uri="http://schemas.microsoft.com/office/2006/metadata/contentType"/>
@@ -3764,4 +3780,22 @@
     <ds:schemaRef ds:uri="http://schemas.microsoft.com/internal/obd"/>
   </ds:schemaRefs>
 </ds:datastoreItem>
+</file>
+
+<file path=customXml/itemProps2.xml><?xml version="1.0" encoding="utf-8"?>
+<ds:datastoreItem xmlns:ds="http://schemas.openxmlformats.org/officeDocument/2006/customXml" ds:itemID="{18106CB6-DED3-40A3-B717-0EAE12CA02CC}">
+  <ds:schemaRefs>
+    <ds:schemaRef ds:uri="http://schemas.microsoft.com/office/2006/metadata/properties"/>
+    <ds:schemaRef ds:uri="http://schemas.microsoft.com/office/infopath/2007/PartnerControls"/>
+    <ds:schemaRef ds:uri="fe393c43-be9a-49bc-8b00-0e84c06d9880"/>
+  </ds:schemaRefs>
+</ds:datastoreItem>
+</file>
+
+<file path=customXml/itemProps3.xml><?xml version="1.0" encoding="utf-8"?>
+<ds:datastoreItem xmlns:ds="http://schemas.openxmlformats.org/officeDocument/2006/customXml" ds:itemID="{D06574E4-0B4C-4D17-8F76-5F04AEE43C9F}">
+  <ds:schemaRefs>
+    <ds:schemaRef ds:uri="http://schemas.microsoft.com/sharepoint/v3/contenttype/forms"/>
+  </ds:schemaRefs>
+</ds:datastoreItem>
 </file>
</xml_diff>